<commit_message>
Prueba de Documento de negocio
</commit_message>
<xml_diff>
--- a/Desarrollo/SHS/Negocio/SHS-DN.docx
+++ b/Desarrollo/SHS/Negocio/SHS-DN.docx
@@ -1214,21 +1214,7 @@
         <w:rPr>
           <w:color w:val="000000"/>
         </w:rPr>
-        <w:t xml:space="preserve">El mundo se encuentra en un estado crítico en el cual lo más recomendable es permanecer en su domicilio y por ello el </w:t>
-      </w:r>
-      <w:proofErr w:type="spellStart"/>
-      <w:r>
-        <w:rPr>
-          <w:color w:val="000000"/>
-        </w:rPr>
-        <w:t>delivery</w:t>
-      </w:r>
-      <w:proofErr w:type="spellEnd"/>
-      <w:r>
-        <w:rPr>
-          <w:color w:val="000000"/>
-        </w:rPr>
-        <w:t xml:space="preserve"> o </w:t>
+        <w:t xml:space="preserve">El mundo se encuentra en un estado crítico en el cual lo más recomendable es permanecer en su domicilio y por ello el delivery o </w:t>
       </w:r>
       <w:r>
         <w:t>envío</w:t>
@@ -1248,14 +1234,12 @@
         </w:rPr>
         <w:t xml:space="preserve"> recomendable y visto para lograr superar esta pandemia. Sin embargo, el periodo de adaptación de las MYPES fue demasiado difícil y aun mucho </w:t>
       </w:r>
-      <w:proofErr w:type="spellStart"/>
-      <w:r>
-        <w:rPr>
-          <w:color w:val="000000"/>
-        </w:rPr>
-        <w:t>mas</w:t>
-      </w:r>
-      <w:proofErr w:type="spellEnd"/>
+      <w:r>
+        <w:rPr>
+          <w:color w:val="000000"/>
+        </w:rPr>
+        <w:t>más</w:t>
+      </w:r>
       <w:r>
         <w:rPr>
           <w:color w:val="000000"/>
@@ -1300,21 +1284,7 @@
         <w:rPr>
           <w:color w:val="000000"/>
         </w:rPr>
-        <w:t>Al encontrarnos en la fase 3 del reinicio de las actividades económicas, lo cual permite realizar ciertas actividades comerciales como el comercio electrónico (</w:t>
-      </w:r>
-      <w:proofErr w:type="spellStart"/>
-      <w:r>
-        <w:rPr>
-          <w:color w:val="000000"/>
-        </w:rPr>
-        <w:t>delivery</w:t>
-      </w:r>
-      <w:proofErr w:type="spellEnd"/>
-      <w:r>
-        <w:rPr>
-          <w:color w:val="000000"/>
-        </w:rPr>
-        <w:t xml:space="preserve">), servicios técnicos como informática, gasfitería, electricidad, carpintería, lavandería, mantenimiento de artefacto, reparación de equipos así como los servicios de peluquería y cosmetología que se encuentren bajo los protocolos sanitarios que establece la autoridad nacional de salud que tiene como componente de incrementar el bienestar de los ciudadanos. </w:t>
+        <w:t xml:space="preserve">Al encontrarnos en la fase 3 del reinicio de las actividades económicas, lo cual permite realizar ciertas actividades comerciales como el comercio electrónico (delivery), servicios técnicos como informática, gasfitería, electricidad, carpintería, lavandería, mantenimiento de artefacto, reparación de equipos así como los servicios de peluquería y cosmetología que se encuentren bajo los protocolos sanitarios que establece la autoridad nacional de salud que tiene como componente de incrementar el bienestar de los ciudadanos. </w:t>
       </w:r>
     </w:p>
     <w:p>
@@ -1513,7 +1483,6 @@
         <w:t xml:space="preserve">(Jefe de </w:t>
       </w:r>
       <w:proofErr w:type="spellStart"/>
-      <w:proofErr w:type="gramStart"/>
       <w:r>
         <w:rPr>
           <w:color w:val="000000"/>
@@ -1524,7 +1493,6 @@
         <w:t>DBA</w:t>
       </w:r>
       <w:proofErr w:type="spellEnd"/>
-      <w:proofErr w:type="gramEnd"/>
       <w:r>
         <w:rPr>
           <w:color w:val="000000"/>
@@ -1566,21 +1534,7 @@
           <w:color w:val="000000"/>
         </w:rPr>
         <w:tab/>
-        <w:t>(</w:t>
-      </w:r>
-      <w:proofErr w:type="spellStart"/>
-      <w:r>
-        <w:rPr>
-          <w:color w:val="000000"/>
-        </w:rPr>
-        <w:t>Backend</w:t>
-      </w:r>
-      <w:proofErr w:type="spellEnd"/>
-      <w:r>
-        <w:rPr>
-          <w:color w:val="000000"/>
-        </w:rPr>
-        <w:t>)</w:t>
+        <w:t>(Backend)</w:t>
       </w:r>
     </w:p>
     <w:p>
@@ -1623,21 +1577,7 @@
           <w:color w:val="000000"/>
         </w:rPr>
         <w:tab/>
-        <w:t>(</w:t>
-      </w:r>
-      <w:proofErr w:type="spellStart"/>
-      <w:r>
-        <w:rPr>
-          <w:color w:val="000000"/>
-        </w:rPr>
-        <w:t>Frontend</w:t>
-      </w:r>
-      <w:proofErr w:type="spellEnd"/>
-      <w:r>
-        <w:rPr>
-          <w:color w:val="000000"/>
-        </w:rPr>
-        <w:t>)</w:t>
+        <w:t>(Frontend)</w:t>
       </w:r>
     </w:p>
     <w:p>
@@ -1683,7 +1623,6 @@
         <w:t>(</w:t>
       </w:r>
       <w:proofErr w:type="spellStart"/>
-      <w:proofErr w:type="gramStart"/>
       <w:r>
         <w:rPr>
           <w:color w:val="000000"/>
@@ -1694,7 +1633,6 @@
         <w:t>ora</w:t>
       </w:r>
       <w:proofErr w:type="spellEnd"/>
-      <w:proofErr w:type="gramEnd"/>
       <w:r>
         <w:t xml:space="preserve"> de software)</w:t>
       </w:r>
@@ -1771,21 +1709,7 @@
         <w:rPr>
           <w:color w:val="000000"/>
         </w:rPr>
-        <w:t xml:space="preserve">Rojas </w:t>
-      </w:r>
-      <w:proofErr w:type="spellStart"/>
-      <w:r>
-        <w:rPr>
-          <w:color w:val="000000"/>
-        </w:rPr>
-        <w:t>Miñan</w:t>
-      </w:r>
-      <w:proofErr w:type="spellEnd"/>
-      <w:r>
-        <w:rPr>
-          <w:color w:val="000000"/>
-        </w:rPr>
-        <w:t xml:space="preserve">, Alexis Luis Clemente </w:t>
+        <w:t xml:space="preserve">Rojas Miñan, Alexis Luis Clemente </w:t>
       </w:r>
       <w:r>
         <w:rPr>
@@ -1812,21 +1736,7 @@
         <w:rPr>
           <w:color w:val="000000"/>
         </w:rPr>
-        <w:t xml:space="preserve">, </w:t>
-      </w:r>
-      <w:proofErr w:type="spellStart"/>
-      <w:r>
-        <w:rPr>
-          <w:color w:val="000000"/>
-        </w:rPr>
-        <w:t>Backend</w:t>
-      </w:r>
-      <w:proofErr w:type="spellEnd"/>
-      <w:r>
-        <w:rPr>
-          <w:color w:val="000000"/>
-        </w:rPr>
-        <w:t>)</w:t>
+        <w:t>, Backend)</w:t>
       </w:r>
     </w:p>
     <w:p>
@@ -1875,21 +1785,7 @@
           <w:color w:val="000000"/>
         </w:rPr>
         <w:tab/>
-        <w:t xml:space="preserve">(Analista, </w:t>
-      </w:r>
-      <w:proofErr w:type="spellStart"/>
-      <w:r>
-        <w:rPr>
-          <w:color w:val="000000"/>
-        </w:rPr>
-        <w:t>Frontend</w:t>
-      </w:r>
-      <w:proofErr w:type="spellEnd"/>
-      <w:r>
-        <w:rPr>
-          <w:color w:val="000000"/>
-        </w:rPr>
-        <w:t>)</w:t>
+        <w:t>(Analista, Frontend)</w:t>
       </w:r>
     </w:p>
     <w:p>
@@ -2050,19 +1946,11 @@
         <w:ind w:left="792"/>
         <w:jc w:val="both"/>
       </w:pPr>
-      <w:proofErr w:type="spellStart"/>
-      <w:r>
-        <w:rPr>
-          <w:b/>
-        </w:rPr>
-        <w:t>Backend</w:t>
-      </w:r>
-      <w:proofErr w:type="spellEnd"/>
-      <w:r>
-        <w:rPr>
-          <w:b/>
-        </w:rPr>
-        <w:t xml:space="preserve">: </w:t>
+      <w:r>
+        <w:rPr>
+          <w:b/>
+        </w:rPr>
+        <w:t xml:space="preserve">Backend: </w:t>
       </w:r>
       <w:r>
         <w:rPr>
@@ -2103,19 +1991,11 @@
         <w:ind w:left="792"/>
         <w:jc w:val="both"/>
       </w:pPr>
-      <w:proofErr w:type="spellStart"/>
-      <w:r>
-        <w:rPr>
-          <w:b/>
-        </w:rPr>
-        <w:t>Frontend</w:t>
-      </w:r>
-      <w:proofErr w:type="spellEnd"/>
-      <w:r>
-        <w:rPr>
-          <w:b/>
-        </w:rPr>
-        <w:t xml:space="preserve">: </w:t>
+      <w:r>
+        <w:rPr>
+          <w:b/>
+        </w:rPr>
+        <w:t xml:space="preserve">Frontend: </w:t>
       </w:r>
       <w:r>
         <w:rPr>
@@ -3008,22 +2888,13 @@
           <w:color w:val="000000"/>
         </w:rPr>
       </w:pPr>
-      <w:proofErr w:type="gramStart"/>
       <w:r>
         <w:rPr>
           <w:b/>
           <w:color w:val="000000"/>
         </w:rPr>
         <w:lastRenderedPageBreak/>
-        <w:t>Proceso :</w:t>
-      </w:r>
-      <w:proofErr w:type="gramEnd"/>
-      <w:r>
-        <w:rPr>
-          <w:b/>
-          <w:color w:val="000000"/>
-        </w:rPr>
-        <w:t xml:space="preserve"> Diseño de </w:t>
+        <w:t xml:space="preserve">Proceso : Diseño de </w:t>
       </w:r>
       <w:r>
         <w:rPr>
@@ -4338,6 +4209,11 @@
             </w:tcMar>
           </w:tcPr>
           <w:p>
+            <w:pPr>
+              <w:rPr>
+                <w:rFonts w:ascii="Arial" w:hAnsi="Arial" w:cs="Arial"/>
+              </w:rPr>
+            </w:pPr>
             <w:r>
               <w:rPr>
                 <w:rFonts w:ascii="Arial" w:eastAsia="Arial" w:hAnsi="Arial" w:cs="Arial"/>
@@ -4358,12 +4234,28 @@
             </w:tcMar>
           </w:tcPr>
           <w:p>
-            <w:r>
+            <w:pPr>
+              <w:rPr>
+                <w:rFonts w:ascii="Arial" w:hAnsi="Arial" w:cs="Arial"/>
+              </w:rPr>
+            </w:pPr>
+            <w:r>
+              <w:rPr>
+                <w:rFonts w:ascii="Arial" w:hAnsi="Arial" w:cs="Arial"/>
+              </w:rPr>
               <w:t>Proceso donde el jefe de proyecto decidirá la unidad de negocio del proyecto.</w:t>
             </w:r>
           </w:p>
           <w:p>
-            <w:r>
+            <w:pPr>
+              <w:rPr>
+                <w:rFonts w:ascii="Arial" w:hAnsi="Arial" w:cs="Arial"/>
+              </w:rPr>
+            </w:pPr>
+            <w:r>
+              <w:rPr>
+                <w:rFonts w:ascii="Arial" w:hAnsi="Arial" w:cs="Arial"/>
+              </w:rPr>
               <w:t xml:space="preserve">Las unidades de negocio pueden ser: marketing, publicidad. </w:t>
             </w:r>
           </w:p>
@@ -4380,6 +4272,11 @@
             </w:tcMar>
           </w:tcPr>
           <w:p>
+            <w:pPr>
+              <w:rPr>
+                <w:rFonts w:ascii="Arial" w:hAnsi="Arial" w:cs="Arial"/>
+              </w:rPr>
+            </w:pPr>
             <w:r>
               <w:rPr>
                 <w:rFonts w:ascii="Arial" w:eastAsia="Arial" w:hAnsi="Arial" w:cs="Arial"/>
@@ -4400,6 +4297,11 @@
             </w:tcMar>
           </w:tcPr>
           <w:p>
+            <w:pPr>
+              <w:rPr>
+                <w:rFonts w:ascii="Arial" w:hAnsi="Arial" w:cs="Arial"/>
+              </w:rPr>
+            </w:pPr>
             <w:r>
               <w:rPr>
                 <w:rFonts w:ascii="Arial" w:eastAsia="Arial" w:hAnsi="Arial" w:cs="Arial"/>
@@ -4445,6 +4347,11 @@
             </w:tcMar>
           </w:tcPr>
           <w:p>
+            <w:pPr>
+              <w:rPr>
+                <w:rFonts w:ascii="Arial" w:hAnsi="Arial" w:cs="Arial"/>
+              </w:rPr>
+            </w:pPr>
             <w:r>
               <w:rPr>
                 <w:rFonts w:ascii="Arial" w:eastAsia="Arial" w:hAnsi="Arial" w:cs="Arial"/>
@@ -4465,24 +4372,30 @@
             </w:tcMar>
           </w:tcPr>
           <w:p>
-            <w:r>
+            <w:pPr>
+              <w:rPr>
+                <w:rFonts w:ascii="Arial" w:hAnsi="Arial" w:cs="Arial"/>
+              </w:rPr>
+            </w:pPr>
+            <w:r>
+              <w:rPr>
+                <w:rFonts w:ascii="Arial" w:hAnsi="Arial" w:cs="Arial"/>
+              </w:rPr>
               <w:t>La página web está dirigida a toda persona que desea obtener un servicio y/</w:t>
             </w:r>
             <w:proofErr w:type="spellStart"/>
             <w:r>
+              <w:rPr>
+                <w:rFonts w:ascii="Arial" w:hAnsi="Arial" w:cs="Arial"/>
+              </w:rPr>
               <w:t>o</w:t>
             </w:r>
             <w:proofErr w:type="spellEnd"/>
             <w:r>
-              <w:t xml:space="preserve"> ofrecer </w:t>
-            </w:r>
-            <w:proofErr w:type="gramStart"/>
-            <w:r>
-              <w:t>un  servicio</w:t>
-            </w:r>
-            <w:proofErr w:type="gramEnd"/>
-            <w:r>
-              <w:t>.</w:t>
+              <w:rPr>
+                <w:rFonts w:ascii="Arial" w:hAnsi="Arial" w:cs="Arial"/>
+              </w:rPr>
+              <w:t xml:space="preserve"> ofrecer un  servicio.</w:t>
             </w:r>
           </w:p>
         </w:tc>
@@ -4498,6 +4411,11 @@
             </w:tcMar>
           </w:tcPr>
           <w:p>
+            <w:pPr>
+              <w:rPr>
+                <w:rFonts w:ascii="Arial" w:hAnsi="Arial" w:cs="Arial"/>
+              </w:rPr>
+            </w:pPr>
             <w:r>
               <w:rPr>
                 <w:rFonts w:ascii="Arial" w:eastAsia="Arial" w:hAnsi="Arial" w:cs="Arial"/>
@@ -4505,7 +4423,13 @@
               <w:t>Jefe de proyecto</w:t>
             </w:r>
           </w:p>
-          <w:p/>
+          <w:p>
+            <w:pPr>
+              <w:rPr>
+                <w:rFonts w:ascii="Arial" w:hAnsi="Arial" w:cs="Arial"/>
+              </w:rPr>
+            </w:pPr>
+          </w:p>
         </w:tc>
         <w:tc>
           <w:tcPr>
@@ -4519,6 +4443,11 @@
             </w:tcMar>
           </w:tcPr>
           <w:p>
+            <w:pPr>
+              <w:rPr>
+                <w:rFonts w:ascii="Arial" w:hAnsi="Arial" w:cs="Arial"/>
+              </w:rPr>
+            </w:pPr>
             <w:r>
               <w:rPr>
                 <w:rFonts w:ascii="Arial" w:eastAsia="Arial" w:hAnsi="Arial" w:cs="Arial"/>
@@ -4564,6 +4493,11 @@
             </w:tcMar>
           </w:tcPr>
           <w:p>
+            <w:pPr>
+              <w:rPr>
+                <w:rFonts w:ascii="Arial" w:hAnsi="Arial" w:cs="Arial"/>
+              </w:rPr>
+            </w:pPr>
             <w:r>
               <w:rPr>
                 <w:rFonts w:ascii="Arial" w:eastAsia="Arial" w:hAnsi="Arial" w:cs="Arial"/>
@@ -4589,15 +4523,11 @@
               <w:spacing w:after="0" w:line="240" w:lineRule="auto"/>
               <w:rPr>
                 <w:rFonts w:ascii="Arial" w:eastAsia="Arial" w:hAnsi="Arial" w:cs="Arial"/>
-                <w:sz w:val="20"/>
-                <w:szCs w:val="20"/>
-              </w:rPr>
-            </w:pPr>
-            <w:r>
-              <w:rPr>
-                <w:rFonts w:ascii="Arial" w:eastAsia="Arial" w:hAnsi="Arial" w:cs="Arial"/>
-                <w:sz w:val="20"/>
-                <w:szCs w:val="20"/>
+              </w:rPr>
+            </w:pPr>
+            <w:r>
+              <w:rPr>
+                <w:rFonts w:ascii="Arial" w:eastAsia="Arial" w:hAnsi="Arial" w:cs="Arial"/>
               </w:rPr>
               <w:t>La página web tiene un enfoque de tienda online, en la cual los usuarios ofrecen sus servicios y/o adquirieren servicios de acorde a sus necesidades.</w:t>
             </w:r>
@@ -4608,8 +4538,6 @@
               <w:spacing w:after="0" w:line="240" w:lineRule="auto"/>
               <w:rPr>
                 <w:rFonts w:ascii="Arial" w:eastAsia="Arial" w:hAnsi="Arial" w:cs="Arial"/>
-                <w:sz w:val="20"/>
-                <w:szCs w:val="20"/>
               </w:rPr>
             </w:pPr>
           </w:p>
@@ -4619,8 +4547,6 @@
               <w:spacing w:after="0" w:line="240" w:lineRule="auto"/>
               <w:rPr>
                 <w:rFonts w:ascii="Arial" w:eastAsia="Arial" w:hAnsi="Arial" w:cs="Arial"/>
-                <w:sz w:val="20"/>
-                <w:szCs w:val="20"/>
               </w:rPr>
             </w:pPr>
           </w:p>
@@ -4637,6 +4563,11 @@
             </w:tcMar>
           </w:tcPr>
           <w:p>
+            <w:pPr>
+              <w:rPr>
+                <w:rFonts w:ascii="Arial" w:hAnsi="Arial" w:cs="Arial"/>
+              </w:rPr>
+            </w:pPr>
             <w:r>
               <w:rPr>
                 <w:rFonts w:ascii="Arial" w:eastAsia="Arial" w:hAnsi="Arial" w:cs="Arial"/>
@@ -4657,6 +4588,11 @@
             </w:tcMar>
           </w:tcPr>
           <w:p>
+            <w:pPr>
+              <w:rPr>
+                <w:rFonts w:ascii="Arial" w:hAnsi="Arial" w:cs="Arial"/>
+              </w:rPr>
+            </w:pPr>
             <w:r>
               <w:rPr>
                 <w:rFonts w:ascii="Arial" w:eastAsia="Arial" w:hAnsi="Arial" w:cs="Arial"/>
@@ -4702,6 +4638,11 @@
             </w:tcMar>
           </w:tcPr>
           <w:p>
+            <w:pPr>
+              <w:rPr>
+                <w:rFonts w:ascii="Arial" w:hAnsi="Arial" w:cs="Arial"/>
+              </w:rPr>
+            </w:pPr>
             <w:r>
               <w:rPr>
                 <w:rFonts w:ascii="Arial" w:eastAsia="Arial" w:hAnsi="Arial" w:cs="Arial"/>
@@ -4736,15 +4677,29 @@
             </w:tcMar>
           </w:tcPr>
           <w:p>
-            <w:r>
+            <w:pPr>
+              <w:rPr>
+                <w:rFonts w:ascii="Arial" w:hAnsi="Arial" w:cs="Arial"/>
+              </w:rPr>
+            </w:pPr>
+            <w:r>
+              <w:rPr>
+                <w:rFonts w:ascii="Arial" w:hAnsi="Arial" w:cs="Arial"/>
+              </w:rPr>
               <w:t xml:space="preserve">Se realiza la creación del diseño de la página web mediante el software </w:t>
             </w:r>
             <w:proofErr w:type="spellStart"/>
             <w:r>
+              <w:rPr>
+                <w:rFonts w:ascii="Arial" w:hAnsi="Arial" w:cs="Arial"/>
+              </w:rPr>
               <w:t>balsamiq</w:t>
             </w:r>
             <w:proofErr w:type="spellEnd"/>
             <w:r>
+              <w:rPr>
+                <w:rFonts w:ascii="Arial" w:hAnsi="Arial" w:cs="Arial"/>
+              </w:rPr>
               <w:t xml:space="preserve">. </w:t>
             </w:r>
           </w:p>
@@ -4761,6 +4716,11 @@
             </w:tcMar>
           </w:tcPr>
           <w:p>
+            <w:pPr>
+              <w:rPr>
+                <w:rFonts w:ascii="Arial" w:hAnsi="Arial" w:cs="Arial"/>
+              </w:rPr>
+            </w:pPr>
             <w:r>
               <w:rPr>
                 <w:rFonts w:ascii="Arial" w:eastAsia="Arial" w:hAnsi="Arial" w:cs="Arial"/>
@@ -4781,6 +4741,11 @@
             </w:tcMar>
           </w:tcPr>
           <w:p>
+            <w:pPr>
+              <w:rPr>
+                <w:rFonts w:ascii="Arial" w:hAnsi="Arial" w:cs="Arial"/>
+              </w:rPr>
+            </w:pPr>
             <w:r>
               <w:rPr>
                 <w:rFonts w:ascii="Arial" w:eastAsia="Arial" w:hAnsi="Arial" w:cs="Arial"/>
@@ -4827,6 +4792,11 @@
             </w:tcMar>
           </w:tcPr>
           <w:p>
+            <w:pPr>
+              <w:rPr>
+                <w:rFonts w:ascii="Arial" w:hAnsi="Arial" w:cs="Arial"/>
+              </w:rPr>
+            </w:pPr>
             <w:r>
               <w:rPr>
                 <w:rFonts w:ascii="Arial" w:eastAsia="Arial" w:hAnsi="Arial" w:cs="Arial"/>
@@ -4861,7 +4831,15 @@
             </w:tcMar>
           </w:tcPr>
           <w:p>
-            <w:r>
+            <w:pPr>
+              <w:rPr>
+                <w:rFonts w:ascii="Arial" w:hAnsi="Arial" w:cs="Arial"/>
+              </w:rPr>
+            </w:pPr>
+            <w:r>
+              <w:rPr>
+                <w:rFonts w:ascii="Arial" w:hAnsi="Arial" w:cs="Arial"/>
+              </w:rPr>
               <w:t>Se realiza un proceso dedicado a la validación del diseño, el cual deberá de cumplir con los requisitos solicitados por el cliente. Si el diseño pasa la validación, pasará a un estado de “Producto validado”.</w:t>
             </w:r>
           </w:p>
@@ -4878,6 +4856,11 @@
             </w:tcMar>
           </w:tcPr>
           <w:p>
+            <w:pPr>
+              <w:rPr>
+                <w:rFonts w:ascii="Arial" w:hAnsi="Arial" w:cs="Arial"/>
+              </w:rPr>
+            </w:pPr>
             <w:r>
               <w:rPr>
                 <w:rFonts w:ascii="Arial" w:eastAsia="Arial" w:hAnsi="Arial" w:cs="Arial"/>
@@ -4898,6 +4881,11 @@
             </w:tcMar>
           </w:tcPr>
           <w:p>
+            <w:pPr>
+              <w:rPr>
+                <w:rFonts w:ascii="Arial" w:hAnsi="Arial" w:cs="Arial"/>
+              </w:rPr>
+            </w:pPr>
             <w:r>
               <w:rPr>
                 <w:rFonts w:ascii="Arial" w:eastAsia="Arial" w:hAnsi="Arial" w:cs="Arial"/>
@@ -4943,6 +4931,11 @@
             </w:tcMar>
           </w:tcPr>
           <w:p>
+            <w:pPr>
+              <w:rPr>
+                <w:rFonts w:ascii="Arial" w:hAnsi="Arial" w:cs="Arial"/>
+              </w:rPr>
+            </w:pPr>
             <w:r>
               <w:rPr>
                 <w:rFonts w:ascii="Arial" w:eastAsia="Arial" w:hAnsi="Arial" w:cs="Arial"/>
@@ -4977,16 +4970,16 @@
             </w:tcMar>
           </w:tcPr>
           <w:p>
-            <w:r>
-              <w:t xml:space="preserve">Se realiza un último proceso para la validación del diseño de la página web, así podremos verificar que el producto esté de </w:t>
-            </w:r>
-            <w:proofErr w:type="gramStart"/>
-            <w:r>
-              <w:t>acorde  a</w:t>
-            </w:r>
-            <w:proofErr w:type="gramEnd"/>
-            <w:r>
-              <w:t xml:space="preserve"> las necesidades del cliente.</w:t>
+            <w:pPr>
+              <w:rPr>
+                <w:rFonts w:ascii="Arial" w:hAnsi="Arial" w:cs="Arial"/>
+              </w:rPr>
+            </w:pPr>
+            <w:r>
+              <w:rPr>
+                <w:rFonts w:ascii="Arial" w:hAnsi="Arial" w:cs="Arial"/>
+              </w:rPr>
+              <w:t>Se realiza un último proceso para la validación del diseño de la página web, así podremos verificar que el producto esté de acorde  a las necesidades del cliente.</w:t>
             </w:r>
           </w:p>
         </w:tc>
@@ -5002,6 +4995,11 @@
             </w:tcMar>
           </w:tcPr>
           <w:p>
+            <w:pPr>
+              <w:rPr>
+                <w:rFonts w:ascii="Arial" w:hAnsi="Arial" w:cs="Arial"/>
+              </w:rPr>
+            </w:pPr>
             <w:r>
               <w:rPr>
                 <w:rFonts w:ascii="Arial" w:eastAsia="Arial" w:hAnsi="Arial" w:cs="Arial"/>
@@ -5022,6 +5020,11 @@
             </w:tcMar>
           </w:tcPr>
           <w:p>
+            <w:pPr>
+              <w:rPr>
+                <w:rFonts w:ascii="Arial" w:hAnsi="Arial" w:cs="Arial"/>
+              </w:rPr>
+            </w:pPr>
             <w:r>
               <w:rPr>
                 <w:rFonts w:ascii="Arial" w:eastAsia="Arial" w:hAnsi="Arial" w:cs="Arial"/>

</xml_diff>